<commit_message>
Create visualisation and change report
</commit_message>
<xml_diff>
--- a/23_06.docx
+++ b/23_06.docx
@@ -2235,8 +2235,6 @@
               <w:lastRenderedPageBreak/>
               <w:t>Отсортированные (а значит, незадействованные) элементы будут отображаться третьим цветом.</w:t>
             </w:r>
-            <w:bookmarkStart w:id="0" w:name="_GoBack"/>
-            <w:bookmarkEnd w:id="0"/>
           </w:p>
           <w:p>
             <w:pPr>
@@ -2389,43 +2387,7 @@
               <w:rPr>
                 <w:bCs/>
               </w:rPr>
-              <w:t xml:space="preserve">отображать в линию элементы (круги) разных радиусов. </w:t>
-            </w:r>
-            <w:r>
-              <w:rPr>
-                <w:bCs/>
-              </w:rPr>
-              <w:t>После чего стрелками буд</w:t>
-            </w:r>
-            <w:r>
-              <w:rPr>
-                <w:bCs/>
-              </w:rPr>
-              <w:t>ет показываться с какой по какой</w:t>
-            </w:r>
-            <w:r>
-              <w:rPr>
-                <w:bCs/>
-              </w:rPr>
-              <w:t xml:space="preserve"> </w:t>
-            </w:r>
-            <w:r>
-              <w:rPr>
-                <w:bCs/>
-              </w:rPr>
-              <w:t>круг будет</w:t>
-            </w:r>
-            <w:r>
-              <w:rPr>
-                <w:bCs/>
-              </w:rPr>
-              <w:t xml:space="preserve"> </w:t>
-            </w:r>
-            <w:r>
-              <w:rPr>
-                <w:bCs/>
-              </w:rPr>
-              <w:t xml:space="preserve">проходить </w:t>
+              <w:t xml:space="preserve">отображать в линию элементы (круги) разных радиусов. После чего стрелками будет показываться с какой по какой круг будет проходить </w:t>
             </w:r>
             <w:r>
               <w:rPr>
@@ -2438,31 +2400,7 @@
               <w:rPr>
                 <w:bCs/>
               </w:rPr>
-              <w:t xml:space="preserve"> элементов</w:t>
-            </w:r>
-            <w:r>
-              <w:rPr>
-                <w:bCs/>
-              </w:rPr>
-              <w:t xml:space="preserve">. После чего сами элементы поменяются </w:t>
-            </w:r>
-            <w:r>
-              <w:rPr>
-                <w:bCs/>
-              </w:rPr>
-              <w:t>местами</w:t>
-            </w:r>
-            <w:r>
-              <w:rPr>
-                <w:bCs/>
-              </w:rPr>
-              <w:t>. Данные действия будут повторяться до тех пор, покуда массив не будет отсортирован.</w:t>
-            </w:r>
-            <w:r>
-              <w:rPr>
-                <w:bCs/>
-              </w:rPr>
-              <w:t xml:space="preserve"> Второй тип аналогичен первому, но на экран будут отображаться вертикально линии разных цветов, которые </w:t>
+              <w:t xml:space="preserve"> элементов. После чего сами элементы поменяются местами. Данные действия будут повторяться до тех пор, покуда массив не будет отсортирован. Второй тип аналогичен первому, но на экран будут отображаться вертикально линии разных цветов, которые </w:t>
             </w:r>
             <w:r>
               <w:rPr>
@@ -3099,8 +3037,10 @@
           <w:sz w:val="28"/>
           <w:szCs w:val="28"/>
         </w:rPr>
-        <w:t>. Прописаны все шаблоны страниц интерфейса.</w:t>
-      </w:r>
+        <w:t>.</w:t>
+      </w:r>
+      <w:bookmarkStart w:id="0" w:name="_GoBack"/>
+      <w:bookmarkEnd w:id="0"/>
     </w:p>
     <w:p>
       <w:pPr>
@@ -3145,14 +3085,7 @@
           <w:sz w:val="28"/>
           <w:szCs w:val="28"/>
         </w:rPr>
-        <w:t>, ручной ввод в программу</w:t>
-      </w:r>
-      <w:r>
-        <w:rPr>
-          <w:sz w:val="28"/>
-          <w:szCs w:val="28"/>
-        </w:rPr>
-        <w:t>, реализована визуализация сортировки на ячейках чисел, но без изображения построения бинарного дерева.</w:t>
+        <w:t>, ручной ввод в программу, реализована визуализация сортировки на ячейках чисел, но без изображения построения бинарного дерева.</w:t>
       </w:r>
     </w:p>
     <w:p>
@@ -3211,21 +3144,7 @@
           <w:sz w:val="28"/>
           <w:szCs w:val="28"/>
         </w:rPr>
-        <w:t xml:space="preserve">, </w:t>
-      </w:r>
-      <w:r>
-        <w:rPr>
-          <w:sz w:val="28"/>
-          <w:szCs w:val="28"/>
-        </w:rPr>
-        <w:t>дописано построение бинарного дерева, предоставлены другие версии визуализации</w:t>
-      </w:r>
-      <w:r>
-        <w:rPr>
-          <w:sz w:val="28"/>
-          <w:szCs w:val="28"/>
-        </w:rPr>
-        <w:t xml:space="preserve"> (по размерам и по цветам)</w:t>
+        <w:t>, дописано построение бинарного дерева, предоставлены другие версии визуализации (по размерам и по цветам)</w:t>
       </w:r>
       <w:r>
         <w:rPr>
@@ -3381,7 +3300,7 @@
       <w:rPr>
         <w:noProof/>
       </w:rPr>
-      <w:t>6</w:t>
+      <w:t>9</w:t>
     </w:r>
     <w:r>
       <w:fldChar w:fldCharType="end"/>
@@ -5215,7 +5134,6 @@
     <w:uiPriority w:val="99"/>
     <w:semiHidden/>
     <w:unhideWhenUsed/>
-    <w:qFormat/>
     <w:tblPr>
       <w:tblInd w:w="0" w:type="dxa"/>
       <w:tblCellMar>
@@ -6879,7 +6797,7 @@
 </file>
 
 <file path=customXml/itemProps1.xml><?xml version="1.0" encoding="utf-8"?>
-<ds:datastoreItem xmlns:ds="http://schemas.openxmlformats.org/officeDocument/2006/customXml" ds:itemID="{BEE79FA8-CF9E-934B-911D-175A04FAED87}">
+<ds:datastoreItem xmlns:ds="http://schemas.openxmlformats.org/officeDocument/2006/customXml" ds:itemID="{E43B5FD9-F1BE-F942-A3B8-9F2EB9E9765C}">
   <ds:schemaRefs>
     <ds:schemaRef ds:uri="http://schemas.openxmlformats.org/officeDocument/2006/bibliography"/>
   </ds:schemaRefs>

</xml_diff>